<commit_message>
Added more notes for weapons
Customization options. Just brainstorming still.
</commit_message>
<xml_diff>
--- a/Notes/CalebNotes.docx
+++ b/Notes/CalebNotes.docx
@@ -5,6 +5,7 @@
     <w:p>
       <w:pPr>
         <w:rPr>
+          <w:rFonts w:hint="eastAsia"/>
           <w:b/>
           <w:bCs/>
           <w:sz w:val="28"/>
@@ -21,13 +22,22 @@
         <w:t>Story/Mechanics</w:t>
       </w:r>
     </w:p>
-    <w:p/>
+    <w:p>
+      <w:pPr>
+        <w:rPr>
+          <w:rFonts w:hint="eastAsia"/>
+        </w:rPr>
+      </w:pPr>
+    </w:p>
     <w:p>
       <w:pPr>
         <w:numPr>
           <w:ilvl w:val="0"/>
           <w:numId w:val="1"/>
         </w:numPr>
+        <w:rPr>
+          <w:rFonts w:hint="eastAsia"/>
+        </w:rPr>
       </w:pPr>
       <w:r>
         <w:t>Car breaks down, hole up in house/building</w:t>
@@ -39,6 +49,9 @@
           <w:ilvl w:val="1"/>
           <w:numId w:val="1"/>
         </w:numPr>
+        <w:rPr>
+          <w:rFonts w:hint="eastAsia"/>
+        </w:rPr>
       </w:pPr>
       <w:r>
         <w:t>Need parts to fix? Or gas?</w:t>
@@ -51,6 +64,7 @@
           <w:numId w:val="1"/>
         </w:numPr>
         <w:rPr>
+          <w:rFonts w:hint="eastAsia"/>
           <w:b/>
           <w:bCs/>
         </w:rPr>
@@ -76,6 +90,9 @@
           <w:ilvl w:val="0"/>
           <w:numId w:val="1"/>
         </w:numPr>
+        <w:rPr>
+          <w:rFonts w:hint="eastAsia"/>
+        </w:rPr>
       </w:pPr>
       <w:r>
         <w:t>Minimal equipment/weapons</w:t>
@@ -87,6 +104,9 @@
           <w:ilvl w:val="0"/>
           <w:numId w:val="1"/>
         </w:numPr>
+        <w:rPr>
+          <w:rFonts w:hint="eastAsia"/>
+        </w:rPr>
       </w:pPr>
       <w:r>
         <w:t>Day/Night Cycle</w:t>
@@ -98,6 +118,9 @@
           <w:ilvl w:val="0"/>
           <w:numId w:val="1"/>
         </w:numPr>
+        <w:rPr>
+          <w:rFonts w:hint="eastAsia"/>
+        </w:rPr>
       </w:pPr>
       <w:r>
         <w:t>Weather?</w:t>
@@ -109,6 +132,9 @@
           <w:ilvl w:val="0"/>
           <w:numId w:val="1"/>
         </w:numPr>
+        <w:rPr>
+          <w:rFonts w:hint="eastAsia"/>
+        </w:rPr>
       </w:pPr>
       <w:r>
         <w:t>Crafting?</w:t>
@@ -120,6 +146,9 @@
           <w:ilvl w:val="0"/>
           <w:numId w:val="1"/>
         </w:numPr>
+        <w:rPr>
+          <w:rFonts w:hint="eastAsia"/>
+        </w:rPr>
       </w:pPr>
       <w:r>
         <w:t>FPS combat based, round based? Or non</w:t>
@@ -137,6 +166,9 @@
           <w:ilvl w:val="0"/>
           <w:numId w:val="1"/>
         </w:numPr>
+        <w:rPr>
+          <w:rFonts w:hint="eastAsia"/>
+        </w:rPr>
       </w:pPr>
       <w:r>
         <w:t xml:space="preserve">Keys to locations and certain doors? </w:t>
@@ -148,6 +180,9 @@
           <w:ilvl w:val="1"/>
           <w:numId w:val="1"/>
         </w:numPr>
+        <w:rPr>
+          <w:rFonts w:hint="eastAsia"/>
+        </w:rPr>
       </w:pPr>
       <w:r>
         <w:t>Dropped by enemies or found at locations</w:t>
@@ -159,6 +194,9 @@
           <w:ilvl w:val="0"/>
           <w:numId w:val="1"/>
         </w:numPr>
+        <w:rPr>
+          <w:rFonts w:hint="eastAsia"/>
+        </w:rPr>
       </w:pPr>
       <w:r>
         <w:t>Players unaware of “rest time”</w:t>
@@ -170,6 +208,9 @@
           <w:ilvl w:val="1"/>
           <w:numId w:val="1"/>
         </w:numPr>
+        <w:rPr>
+          <w:rFonts w:hint="eastAsia"/>
+        </w:rPr>
       </w:pPr>
       <w:r>
         <w:t>Unaffected by day count?</w:t>
@@ -181,6 +222,9 @@
           <w:ilvl w:val="1"/>
           <w:numId w:val="1"/>
         </w:numPr>
+        <w:rPr>
+          <w:rFonts w:hint="eastAsia"/>
+        </w:rPr>
       </w:pPr>
       <w:r>
         <w:t>Round count? Would there be a way to keep track?</w:t>
@@ -192,6 +236,9 @@
           <w:ilvl w:val="0"/>
           <w:numId w:val="1"/>
         </w:numPr>
+        <w:rPr>
+          <w:rFonts w:hint="eastAsia"/>
+        </w:rPr>
       </w:pPr>
       <w:r>
         <w:t>Zombies? Demons? Other monsters?</w:t>
@@ -203,6 +250,9 @@
           <w:ilvl w:val="0"/>
           <w:numId w:val="1"/>
         </w:numPr>
+        <w:rPr>
+          <w:rFonts w:hint="eastAsia"/>
+        </w:rPr>
       </w:pPr>
       <w:r>
         <w:t>Limited HUD</w:t>
@@ -214,6 +264,9 @@
           <w:ilvl w:val="0"/>
           <w:numId w:val="1"/>
         </w:numPr>
+        <w:rPr>
+          <w:rFonts w:hint="eastAsia"/>
+        </w:rPr>
       </w:pPr>
       <w:r>
         <w:t>Realistic??</w:t>
@@ -239,6 +292,9 @@
           <w:ilvl w:val="1"/>
           <w:numId w:val="1"/>
         </w:numPr>
+        <w:rPr>
+          <w:rFonts w:hint="eastAsia"/>
+        </w:rPr>
       </w:pPr>
       <w:r>
         <w:t>Needing the right ammo for the right gun</w:t>
@@ -250,6 +306,9 @@
           <w:ilvl w:val="1"/>
           <w:numId w:val="1"/>
         </w:numPr>
+        <w:rPr>
+          <w:rFonts w:hint="eastAsia"/>
+        </w:rPr>
       </w:pPr>
       <w:r>
         <w:t>Ear muffs/headsets basically required to protect hearing from gunshots indoors</w:t>
@@ -261,6 +320,9 @@
           <w:ilvl w:val="1"/>
           <w:numId w:val="1"/>
         </w:numPr>
+        <w:rPr>
+          <w:rFonts w:hint="eastAsia"/>
+        </w:rPr>
       </w:pPr>
       <w:r>
         <w:t xml:space="preserve">No indication of how many rounds </w:t>
@@ -286,6 +348,9 @@
           <w:ilvl w:val="1"/>
           <w:numId w:val="1"/>
         </w:numPr>
+        <w:rPr>
+          <w:rFonts w:hint="eastAsia"/>
+        </w:rPr>
       </w:pPr>
       <w:r>
         <w:t>This would really add to the panic feeling</w:t>
@@ -297,6 +362,9 @@
           <w:ilvl w:val="0"/>
           <w:numId w:val="1"/>
         </w:numPr>
+        <w:rPr>
+          <w:rFonts w:hint="eastAsia"/>
+        </w:rPr>
       </w:pPr>
       <w:r>
         <w:t>Barricading, fortifying</w:t>
@@ -308,12 +376,12 @@
           <w:ilvl w:val="1"/>
           <w:numId w:val="1"/>
         </w:numPr>
-      </w:pPr>
-      <w:r>
-        <w:t>Mat</w:t>
-      </w:r>
-      <w:r>
-        <w:t>erials needed?</w:t>
+        <w:rPr>
+          <w:rFonts w:hint="eastAsia"/>
+        </w:rPr>
+      </w:pPr>
+      <w:r>
+        <w:t>Materials needed?</w:t>
       </w:r>
     </w:p>
     <w:p>
@@ -322,6 +390,9 @@
           <w:ilvl w:val="1"/>
           <w:numId w:val="1"/>
         </w:numPr>
+        <w:rPr>
+          <w:rFonts w:hint="eastAsia"/>
+        </w:rPr>
       </w:pPr>
       <w:r>
         <w:t>Prefabs</w:t>
@@ -333,6 +404,9 @@
           <w:ilvl w:val="0"/>
           <w:numId w:val="1"/>
         </w:numPr>
+        <w:rPr>
+          <w:rFonts w:hint="eastAsia"/>
+        </w:rPr>
       </w:pPr>
       <w:r>
         <w:t>Weapon customization?</w:t>
@@ -344,16 +418,32 @@
           <w:ilvl w:val="1"/>
           <w:numId w:val="1"/>
         </w:numPr>
+        <w:rPr>
+          <w:rFonts w:hint="eastAsia"/>
+        </w:rPr>
       </w:pPr>
       <w:r>
         <w:t>Optics, lights, lasers (things that would actually aid in combat)</w:t>
       </w:r>
     </w:p>
-    <w:p/>
-    <w:p/>
-    <w:p>
-      <w:pPr>
-        <w:rPr>
+    <w:p>
+      <w:pPr>
+        <w:rPr>
+          <w:rFonts w:hint="eastAsia"/>
+        </w:rPr>
+      </w:pPr>
+    </w:p>
+    <w:p>
+      <w:pPr>
+        <w:rPr>
+          <w:rFonts w:hint="eastAsia"/>
+        </w:rPr>
+      </w:pPr>
+    </w:p>
+    <w:p>
+      <w:pPr>
+        <w:rPr>
+          <w:rFonts w:hint="eastAsia"/>
           <w:b/>
           <w:bCs/>
           <w:sz w:val="28"/>
@@ -370,13 +460,22 @@
         <w:t>Locations</w:t>
       </w:r>
     </w:p>
-    <w:p/>
+    <w:p>
+      <w:pPr>
+        <w:rPr>
+          <w:rFonts w:hint="eastAsia"/>
+        </w:rPr>
+      </w:pPr>
+    </w:p>
     <w:p>
       <w:pPr>
         <w:numPr>
           <w:ilvl w:val="0"/>
           <w:numId w:val="2"/>
         </w:numPr>
+        <w:rPr>
+          <w:rFonts w:hint="eastAsia"/>
+        </w:rPr>
       </w:pPr>
       <w:r>
         <w:t>Buildings</w:t>
@@ -388,6 +487,9 @@
           <w:ilvl w:val="1"/>
           <w:numId w:val="2"/>
         </w:numPr>
+        <w:rPr>
+          <w:rFonts w:hint="eastAsia"/>
+        </w:rPr>
       </w:pPr>
       <w:r>
         <w:t>Have to be cleared first</w:t>
@@ -399,6 +501,9 @@
           <w:ilvl w:val="1"/>
           <w:numId w:val="2"/>
         </w:numPr>
+        <w:rPr>
+          <w:rFonts w:hint="eastAsia"/>
+        </w:rPr>
       </w:pPr>
       <w:r>
         <w:t xml:space="preserve">Maybe there’s a (relative) </w:t>
@@ -418,6 +523,9 @@
           <w:ilvl w:val="2"/>
           <w:numId w:val="2"/>
         </w:numPr>
+        <w:rPr>
+          <w:rFonts w:hint="eastAsia"/>
+        </w:rPr>
       </w:pPr>
       <w:r>
         <w:t>You’ll be able to really fortify this area (and set traps?)</w:t>
@@ -429,6 +537,9 @@
           <w:ilvl w:val="1"/>
           <w:numId w:val="2"/>
         </w:numPr>
+        <w:rPr>
+          <w:rFonts w:hint="eastAsia"/>
+        </w:rPr>
       </w:pPr>
       <w:r>
         <w:t>Crafting tables?</w:t>
@@ -440,6 +551,9 @@
           <w:ilvl w:val="2"/>
           <w:numId w:val="2"/>
         </w:numPr>
+        <w:rPr>
+          <w:rFonts w:hint="eastAsia"/>
+        </w:rPr>
       </w:pPr>
       <w:r>
         <w:t>For swapping optics, lasers, etc.</w:t>
@@ -451,6 +565,9 @@
           <w:ilvl w:val="2"/>
           <w:numId w:val="2"/>
         </w:numPr>
+        <w:rPr>
+          <w:rFonts w:hint="eastAsia"/>
+        </w:rPr>
       </w:pPr>
       <w:r>
         <w:rPr>
@@ -468,6 +585,9 @@
           <w:ilvl w:val="1"/>
           <w:numId w:val="2"/>
         </w:numPr>
+        <w:rPr>
+          <w:rFonts w:hint="eastAsia"/>
+        </w:rPr>
       </w:pPr>
       <w:r>
         <w:t>Storage? - For meds, ammo, unused weapons</w:t>
@@ -479,6 +599,9 @@
           <w:ilvl w:val="0"/>
           <w:numId w:val="2"/>
         </w:numPr>
+        <w:rPr>
+          <w:rFonts w:hint="eastAsia"/>
+        </w:rPr>
       </w:pPr>
       <w:r>
         <w:t>Basements</w:t>
@@ -490,6 +613,9 @@
           <w:ilvl w:val="1"/>
           <w:numId w:val="2"/>
         </w:numPr>
+        <w:rPr>
+          <w:rFonts w:hint="eastAsia"/>
+        </w:rPr>
       </w:pPr>
       <w:r>
         <w:t>Boss area?  At least more difficult to clear</w:t>
@@ -501,6 +627,9 @@
           <w:ilvl w:val="1"/>
           <w:numId w:val="2"/>
         </w:numPr>
+        <w:rPr>
+          <w:rFonts w:hint="eastAsia"/>
+        </w:rPr>
       </w:pPr>
       <w:r>
         <w:lastRenderedPageBreak/>
@@ -513,6 +642,9 @@
           <w:ilvl w:val="1"/>
           <w:numId w:val="2"/>
         </w:numPr>
+        <w:rPr>
+          <w:rFonts w:hint="eastAsia"/>
+        </w:rPr>
       </w:pPr>
       <w:r>
         <w:t xml:space="preserve">Maybe even a generator </w:t>
@@ -524,6 +656,9 @@
           <w:ilvl w:val="0"/>
           <w:numId w:val="2"/>
         </w:numPr>
+        <w:rPr>
+          <w:rFonts w:hint="eastAsia"/>
+        </w:rPr>
       </w:pPr>
       <w:r>
         <w:t>Campsites</w:t>
@@ -535,6 +670,9 @@
           <w:ilvl w:val="1"/>
           <w:numId w:val="2"/>
         </w:numPr>
+        <w:rPr>
+          <w:rFonts w:hint="eastAsia"/>
+        </w:rPr>
       </w:pPr>
       <w:r>
         <w:t>Areas in between locations</w:t>
@@ -546,6 +684,9 @@
           <w:ilvl w:val="1"/>
           <w:numId w:val="2"/>
         </w:numPr>
+        <w:rPr>
+          <w:rFonts w:hint="eastAsia"/>
+        </w:rPr>
       </w:pPr>
       <w:r>
         <w:rPr>
@@ -555,6 +696,931 @@
       </w:r>
       <w:r>
         <w:t>an have some loot, maybe necessary items like weapons</w:t>
+      </w:r>
+    </w:p>
+    <w:p>
+      <w:pPr>
+        <w:rPr>
+          <w:rFonts w:hint="eastAsia"/>
+        </w:rPr>
+      </w:pPr>
+    </w:p>
+    <w:p>
+      <w:pPr>
+        <w:rPr>
+          <w:rFonts w:hint="eastAsia"/>
+        </w:rPr>
+      </w:pPr>
+      <w:r>
+        <w:rPr>
+          <w:rFonts w:hint="eastAsia"/>
+        </w:rPr>
+        <w:br w:type="page"/>
+      </w:r>
+    </w:p>
+    <w:p>
+      <w:pPr>
+        <w:rPr>
+          <w:rFonts w:hint="eastAsia"/>
+          <w:sz w:val="36"/>
+          <w:szCs w:val="36"/>
+        </w:rPr>
+      </w:pPr>
+      <w:r>
+        <w:rPr>
+          <w:sz w:val="36"/>
+          <w:szCs w:val="36"/>
+        </w:rPr>
+        <w:lastRenderedPageBreak/>
+        <w:t>Weapons</w:t>
+      </w:r>
+    </w:p>
+    <w:p>
+      <w:pPr>
+        <w:rPr>
+          <w:rFonts w:hint="eastAsia"/>
+        </w:rPr>
+      </w:pPr>
+    </w:p>
+    <w:p>
+      <w:pPr>
+        <w:rPr>
+          <w:rFonts w:hint="eastAsia"/>
+          <w:b/>
+          <w:bCs/>
+          <w:sz w:val="32"/>
+          <w:szCs w:val="32"/>
+        </w:rPr>
+      </w:pPr>
+      <w:r>
+        <w:rPr>
+          <w:b/>
+          <w:bCs/>
+          <w:sz w:val="32"/>
+          <w:szCs w:val="32"/>
+        </w:rPr>
+        <w:t>Melee?</w:t>
+      </w:r>
+    </w:p>
+    <w:p>
+      <w:pPr>
+        <w:rPr>
+          <w:rFonts w:hint="eastAsia"/>
+        </w:rPr>
+      </w:pPr>
+    </w:p>
+    <w:p>
+      <w:pPr>
+        <w:rPr>
+          <w:rFonts w:hint="eastAsia"/>
+        </w:rPr>
+      </w:pPr>
+    </w:p>
+    <w:p>
+      <w:pPr>
+        <w:rPr>
+          <w:rFonts w:hint="eastAsia"/>
+          <w:b/>
+          <w:bCs/>
+          <w:sz w:val="32"/>
+          <w:szCs w:val="32"/>
+        </w:rPr>
+      </w:pPr>
+      <w:r>
+        <w:rPr>
+          <w:b/>
+          <w:bCs/>
+          <w:sz w:val="32"/>
+          <w:szCs w:val="32"/>
+        </w:rPr>
+        <w:t>Guns</w:t>
+      </w:r>
+      <w:r>
+        <w:rPr>
+          <w:b/>
+          <w:bCs/>
+          <w:sz w:val="32"/>
+          <w:szCs w:val="32"/>
+        </w:rPr>
+        <w:t xml:space="preserve"> &amp; Possible upgrades</w:t>
+      </w:r>
+    </w:p>
+    <w:p>
+      <w:pPr>
+        <w:rPr>
+          <w:rFonts w:hint="eastAsia"/>
+          <w:b/>
+          <w:bCs/>
+          <w:sz w:val="32"/>
+          <w:szCs w:val="32"/>
+        </w:rPr>
+      </w:pPr>
+    </w:p>
+    <w:p>
+      <w:pPr>
+        <w:pStyle w:val="ListParagraph"/>
+        <w:numPr>
+          <w:ilvl w:val="0"/>
+          <w:numId w:val="4"/>
+        </w:numPr>
+        <w:rPr>
+          <w:rFonts w:hint="eastAsia"/>
+          <w:sz w:val="28"/>
+          <w:szCs w:val="28"/>
+        </w:rPr>
+      </w:pPr>
+      <w:r>
+        <w:rPr>
+          <w:sz w:val="28"/>
+          <w:szCs w:val="28"/>
+        </w:rPr>
+        <w:t>AR</w:t>
+      </w:r>
+    </w:p>
+    <w:p>
+      <w:pPr>
+        <w:pStyle w:val="ListParagraph"/>
+        <w:numPr>
+          <w:ilvl w:val="1"/>
+          <w:numId w:val="4"/>
+        </w:numPr>
+        <w:rPr>
+          <w:sz w:val="28"/>
+          <w:szCs w:val="28"/>
+        </w:rPr>
+      </w:pPr>
+      <w:r>
+        <w:rPr>
+          <w:sz w:val="28"/>
+          <w:szCs w:val="28"/>
+        </w:rPr>
+        <w:t xml:space="preserve">Optics: Irons, Red dot, </w:t>
+      </w:r>
+      <w:r>
+        <w:rPr>
+          <w:sz w:val="28"/>
+          <w:szCs w:val="28"/>
+        </w:rPr>
+        <w:t xml:space="preserve">ACOG, </w:t>
+      </w:r>
+      <w:proofErr w:type="spellStart"/>
+      <w:r>
+        <w:rPr>
+          <w:sz w:val="28"/>
+          <w:szCs w:val="28"/>
+        </w:rPr>
+        <w:t>EOTech</w:t>
+      </w:r>
+      <w:proofErr w:type="spellEnd"/>
+      <w:r>
+        <w:rPr>
+          <w:sz w:val="28"/>
+          <w:szCs w:val="28"/>
+        </w:rPr>
+        <w:t>, NV Clip on?</w:t>
+      </w:r>
+    </w:p>
+    <w:p>
+      <w:pPr>
+        <w:pStyle w:val="ListParagraph"/>
+        <w:numPr>
+          <w:ilvl w:val="1"/>
+          <w:numId w:val="4"/>
+        </w:numPr>
+        <w:rPr>
+          <w:sz w:val="28"/>
+          <w:szCs w:val="28"/>
+        </w:rPr>
+      </w:pPr>
+      <w:r>
+        <w:rPr>
+          <w:sz w:val="28"/>
+          <w:szCs w:val="28"/>
+        </w:rPr>
+        <w:t>Grips</w:t>
+      </w:r>
+    </w:p>
+    <w:p>
+      <w:pPr>
+        <w:pStyle w:val="ListParagraph"/>
+        <w:numPr>
+          <w:ilvl w:val="1"/>
+          <w:numId w:val="4"/>
+        </w:numPr>
+        <w:rPr>
+          <w:sz w:val="28"/>
+          <w:szCs w:val="28"/>
+        </w:rPr>
+      </w:pPr>
+      <w:r>
+        <w:rPr>
+          <w:sz w:val="28"/>
+          <w:szCs w:val="28"/>
+        </w:rPr>
+        <w:t>Receiver mods?</w:t>
+      </w:r>
+    </w:p>
+    <w:p>
+      <w:pPr>
+        <w:pStyle w:val="ListParagraph"/>
+        <w:numPr>
+          <w:ilvl w:val="2"/>
+          <w:numId w:val="4"/>
+        </w:numPr>
+        <w:rPr>
+          <w:sz w:val="28"/>
+          <w:szCs w:val="28"/>
+        </w:rPr>
+      </w:pPr>
+      <w:r>
+        <w:rPr>
+          <w:sz w:val="28"/>
+          <w:szCs w:val="28"/>
+        </w:rPr>
+        <w:t>Swift link</w:t>
+      </w:r>
+    </w:p>
+    <w:p>
+      <w:pPr>
+        <w:pStyle w:val="ListParagraph"/>
+        <w:numPr>
+          <w:ilvl w:val="1"/>
+          <w:numId w:val="4"/>
+        </w:numPr>
+        <w:rPr>
+          <w:sz w:val="28"/>
+          <w:szCs w:val="28"/>
+        </w:rPr>
+      </w:pPr>
+      <w:r>
+        <w:rPr>
+          <w:sz w:val="28"/>
+          <w:szCs w:val="28"/>
+        </w:rPr>
+        <w:t>Stocks</w:t>
+      </w:r>
+    </w:p>
+    <w:p>
+      <w:pPr>
+        <w:pStyle w:val="ListParagraph"/>
+        <w:numPr>
+          <w:ilvl w:val="1"/>
+          <w:numId w:val="4"/>
+        </w:numPr>
+        <w:rPr>
+          <w:sz w:val="28"/>
+          <w:szCs w:val="28"/>
+        </w:rPr>
+      </w:pPr>
+      <w:r>
+        <w:rPr>
+          <w:sz w:val="28"/>
+          <w:szCs w:val="28"/>
+        </w:rPr>
+        <w:t>Lights</w:t>
+      </w:r>
+    </w:p>
+    <w:p>
+      <w:pPr>
+        <w:pStyle w:val="ListParagraph"/>
+        <w:numPr>
+          <w:ilvl w:val="1"/>
+          <w:numId w:val="4"/>
+        </w:numPr>
+        <w:rPr>
+          <w:sz w:val="28"/>
+          <w:szCs w:val="28"/>
+        </w:rPr>
+      </w:pPr>
+      <w:r>
+        <w:rPr>
+          <w:sz w:val="28"/>
+          <w:szCs w:val="28"/>
+        </w:rPr>
+        <w:t>Lasers</w:t>
+      </w:r>
+    </w:p>
+    <w:p>
+      <w:pPr>
+        <w:pStyle w:val="ListParagraph"/>
+        <w:numPr>
+          <w:ilvl w:val="1"/>
+          <w:numId w:val="4"/>
+        </w:numPr>
+        <w:rPr>
+          <w:sz w:val="28"/>
+          <w:szCs w:val="28"/>
+        </w:rPr>
+      </w:pPr>
+      <w:r>
+        <w:rPr>
+          <w:sz w:val="28"/>
+          <w:szCs w:val="28"/>
+        </w:rPr>
+        <w:t>Magazines: 20, 30, 60?</w:t>
+      </w:r>
+    </w:p>
+    <w:p>
+      <w:pPr>
+        <w:pStyle w:val="ListParagraph"/>
+        <w:numPr>
+          <w:ilvl w:val="1"/>
+          <w:numId w:val="4"/>
+        </w:numPr>
+        <w:rPr>
+          <w:rFonts w:hint="eastAsia"/>
+          <w:sz w:val="28"/>
+          <w:szCs w:val="28"/>
+        </w:rPr>
+      </w:pPr>
+      <w:r>
+        <w:rPr>
+          <w:sz w:val="28"/>
+          <w:szCs w:val="28"/>
+        </w:rPr>
+        <w:t xml:space="preserve">Muzzle Devices: Flash hider, </w:t>
+      </w:r>
+      <w:r>
+        <w:rPr>
+          <w:sz w:val="28"/>
+          <w:szCs w:val="28"/>
+        </w:rPr>
+        <w:t>comp, suppressor, brake</w:t>
+      </w:r>
+    </w:p>
+    <w:p>
+      <w:pPr>
+        <w:pStyle w:val="ListParagraph"/>
+        <w:numPr>
+          <w:ilvl w:val="0"/>
+          <w:numId w:val="4"/>
+        </w:numPr>
+        <w:rPr>
+          <w:rFonts w:hint="eastAsia"/>
+          <w:sz w:val="28"/>
+          <w:szCs w:val="28"/>
+        </w:rPr>
+      </w:pPr>
+      <w:r>
+        <w:rPr>
+          <w:sz w:val="28"/>
+          <w:szCs w:val="28"/>
+        </w:rPr>
+        <w:t>AK</w:t>
+      </w:r>
+    </w:p>
+    <w:p>
+      <w:pPr>
+        <w:pStyle w:val="ListParagraph"/>
+        <w:numPr>
+          <w:ilvl w:val="1"/>
+          <w:numId w:val="4"/>
+        </w:numPr>
+        <w:rPr>
+          <w:rFonts w:hint="eastAsia"/>
+          <w:sz w:val="28"/>
+          <w:szCs w:val="28"/>
+        </w:rPr>
+      </w:pPr>
+      <w:r>
+        <w:rPr>
+          <w:sz w:val="28"/>
+          <w:szCs w:val="28"/>
+        </w:rPr>
+        <w:t xml:space="preserve">Optics: Irons, Red dot, </w:t>
+      </w:r>
+      <w:r>
+        <w:rPr>
+          <w:sz w:val="28"/>
+          <w:szCs w:val="28"/>
+        </w:rPr>
+        <w:t xml:space="preserve">ACOG, </w:t>
+      </w:r>
+      <w:proofErr w:type="spellStart"/>
+      <w:r>
+        <w:rPr>
+          <w:sz w:val="28"/>
+          <w:szCs w:val="28"/>
+        </w:rPr>
+        <w:t>EOTech</w:t>
+      </w:r>
+      <w:proofErr w:type="spellEnd"/>
+      <w:r>
+        <w:rPr>
+          <w:sz w:val="28"/>
+          <w:szCs w:val="28"/>
+        </w:rPr>
+        <w:t xml:space="preserve"> (Mount Required)</w:t>
+      </w:r>
+    </w:p>
+    <w:p>
+      <w:pPr>
+        <w:pStyle w:val="ListParagraph"/>
+        <w:numPr>
+          <w:ilvl w:val="2"/>
+          <w:numId w:val="4"/>
+        </w:numPr>
+        <w:rPr>
+          <w:rFonts w:hint="eastAsia"/>
+          <w:sz w:val="28"/>
+          <w:szCs w:val="28"/>
+        </w:rPr>
+      </w:pPr>
+      <w:r>
+        <w:rPr>
+          <w:sz w:val="28"/>
+          <w:szCs w:val="28"/>
+        </w:rPr>
+        <w:t xml:space="preserve">Could have a </w:t>
+      </w:r>
+      <w:r>
+        <w:rPr>
+          <w:sz w:val="28"/>
+          <w:szCs w:val="28"/>
+        </w:rPr>
+        <w:t xml:space="preserve">picatinny dust cover </w:t>
+      </w:r>
+      <w:r>
+        <w:rPr>
+          <w:sz w:val="28"/>
+          <w:szCs w:val="28"/>
+        </w:rPr>
+        <w:t>to make it easier</w:t>
+      </w:r>
+    </w:p>
+    <w:p>
+      <w:pPr>
+        <w:pStyle w:val="ListParagraph"/>
+        <w:numPr>
+          <w:ilvl w:val="1"/>
+          <w:numId w:val="4"/>
+        </w:numPr>
+        <w:rPr>
+          <w:sz w:val="28"/>
+          <w:szCs w:val="28"/>
+        </w:rPr>
+      </w:pPr>
+      <w:r>
+        <w:rPr>
+          <w:sz w:val="28"/>
+          <w:szCs w:val="28"/>
+        </w:rPr>
+        <w:t>Grips</w:t>
+      </w:r>
+    </w:p>
+    <w:p>
+      <w:pPr>
+        <w:pStyle w:val="ListParagraph"/>
+        <w:numPr>
+          <w:ilvl w:val="1"/>
+          <w:numId w:val="4"/>
+        </w:numPr>
+        <w:rPr>
+          <w:sz w:val="28"/>
+          <w:szCs w:val="28"/>
+        </w:rPr>
+      </w:pPr>
+      <w:r>
+        <w:rPr>
+          <w:sz w:val="28"/>
+          <w:szCs w:val="28"/>
+        </w:rPr>
+        <w:t>Receiver Mods?</w:t>
+      </w:r>
+    </w:p>
+    <w:p>
+      <w:pPr>
+        <w:pStyle w:val="ListParagraph"/>
+        <w:numPr>
+          <w:ilvl w:val="2"/>
+          <w:numId w:val="4"/>
+        </w:numPr>
+        <w:rPr>
+          <w:sz w:val="28"/>
+          <w:szCs w:val="28"/>
+        </w:rPr>
+      </w:pPr>
+      <w:r>
+        <w:rPr>
+          <w:sz w:val="28"/>
+          <w:szCs w:val="28"/>
+        </w:rPr>
+        <w:t>Drill third pin hole, add auto FCG and selector</w:t>
+      </w:r>
+    </w:p>
+    <w:p>
+      <w:pPr>
+        <w:pStyle w:val="ListParagraph"/>
+        <w:numPr>
+          <w:ilvl w:val="1"/>
+          <w:numId w:val="4"/>
+        </w:numPr>
+        <w:rPr>
+          <w:sz w:val="28"/>
+          <w:szCs w:val="28"/>
+        </w:rPr>
+      </w:pPr>
+      <w:r>
+        <w:rPr>
+          <w:sz w:val="28"/>
+          <w:szCs w:val="28"/>
+        </w:rPr>
+        <w:t>Stocks</w:t>
+      </w:r>
+    </w:p>
+    <w:p>
+      <w:pPr>
+        <w:pStyle w:val="ListParagraph"/>
+        <w:numPr>
+          <w:ilvl w:val="1"/>
+          <w:numId w:val="4"/>
+        </w:numPr>
+        <w:rPr>
+          <w:sz w:val="28"/>
+          <w:szCs w:val="28"/>
+        </w:rPr>
+      </w:pPr>
+      <w:r>
+        <w:rPr>
+          <w:sz w:val="28"/>
+          <w:szCs w:val="28"/>
+        </w:rPr>
+        <w:t>Lights</w:t>
+      </w:r>
+    </w:p>
+    <w:p>
+      <w:pPr>
+        <w:pStyle w:val="ListParagraph"/>
+        <w:numPr>
+          <w:ilvl w:val="1"/>
+          <w:numId w:val="4"/>
+        </w:numPr>
+        <w:rPr>
+          <w:sz w:val="28"/>
+          <w:szCs w:val="28"/>
+        </w:rPr>
+      </w:pPr>
+      <w:r>
+        <w:rPr>
+          <w:sz w:val="28"/>
+          <w:szCs w:val="28"/>
+        </w:rPr>
+        <w:t>Lasers</w:t>
+      </w:r>
+    </w:p>
+    <w:p>
+      <w:pPr>
+        <w:pStyle w:val="ListParagraph"/>
+        <w:numPr>
+          <w:ilvl w:val="1"/>
+          <w:numId w:val="4"/>
+        </w:numPr>
+        <w:rPr>
+          <w:sz w:val="28"/>
+          <w:szCs w:val="28"/>
+        </w:rPr>
+      </w:pPr>
+      <w:r>
+        <w:rPr>
+          <w:sz w:val="28"/>
+          <w:szCs w:val="28"/>
+        </w:rPr>
+        <w:t>Magazines: 20, 30, 60?</w:t>
+      </w:r>
+    </w:p>
+    <w:p>
+      <w:pPr>
+        <w:pStyle w:val="ListParagraph"/>
+        <w:numPr>
+          <w:ilvl w:val="1"/>
+          <w:numId w:val="4"/>
+        </w:numPr>
+        <w:rPr>
+          <w:rFonts w:hint="eastAsia"/>
+          <w:sz w:val="28"/>
+          <w:szCs w:val="28"/>
+        </w:rPr>
+      </w:pPr>
+      <w:r>
+        <w:rPr>
+          <w:sz w:val="28"/>
+          <w:szCs w:val="28"/>
+        </w:rPr>
+        <w:t>Muzzle Devices: Flash hider, comp, suppressor, brake</w:t>
+      </w:r>
+    </w:p>
+    <w:p>
+      <w:pPr>
+        <w:pStyle w:val="ListParagraph"/>
+        <w:numPr>
+          <w:ilvl w:val="0"/>
+          <w:numId w:val="4"/>
+        </w:numPr>
+        <w:rPr>
+          <w:sz w:val="28"/>
+          <w:szCs w:val="28"/>
+        </w:rPr>
+      </w:pPr>
+      <w:r>
+        <w:rPr>
+          <w:sz w:val="28"/>
+          <w:szCs w:val="28"/>
+        </w:rPr>
+        <w:t>Pistol</w:t>
+      </w:r>
+    </w:p>
+    <w:p>
+      <w:pPr>
+        <w:pStyle w:val="ListParagraph"/>
+        <w:numPr>
+          <w:ilvl w:val="1"/>
+          <w:numId w:val="4"/>
+        </w:numPr>
+        <w:rPr>
+          <w:sz w:val="28"/>
+          <w:szCs w:val="28"/>
+        </w:rPr>
+      </w:pPr>
+      <w:r>
+        <w:rPr>
+          <w:sz w:val="28"/>
+          <w:szCs w:val="28"/>
+        </w:rPr>
+        <w:t>Optics</w:t>
+      </w:r>
+      <w:r>
+        <w:rPr>
+          <w:sz w:val="28"/>
+          <w:szCs w:val="28"/>
+        </w:rPr>
+        <w:t>: I</w:t>
+      </w:r>
+      <w:r>
+        <w:rPr>
+          <w:sz w:val="28"/>
+          <w:szCs w:val="28"/>
+        </w:rPr>
+        <w:t xml:space="preserve">rons, </w:t>
+      </w:r>
+      <w:r>
+        <w:rPr>
+          <w:sz w:val="28"/>
+          <w:szCs w:val="28"/>
+        </w:rPr>
+        <w:t>tall irons, red dot</w:t>
+      </w:r>
+    </w:p>
+    <w:p>
+      <w:pPr>
+        <w:pStyle w:val="ListParagraph"/>
+        <w:numPr>
+          <w:ilvl w:val="1"/>
+          <w:numId w:val="4"/>
+        </w:numPr>
+        <w:rPr>
+          <w:sz w:val="28"/>
+          <w:szCs w:val="28"/>
+        </w:rPr>
+      </w:pPr>
+      <w:r>
+        <w:rPr>
+          <w:sz w:val="28"/>
+          <w:szCs w:val="28"/>
+        </w:rPr>
+        <w:t>Light</w:t>
+      </w:r>
+      <w:r>
+        <w:rPr>
+          <w:sz w:val="28"/>
+          <w:szCs w:val="28"/>
+        </w:rPr>
+        <w:t>s</w:t>
+      </w:r>
+    </w:p>
+    <w:p>
+      <w:pPr>
+        <w:pStyle w:val="ListParagraph"/>
+        <w:numPr>
+          <w:ilvl w:val="1"/>
+          <w:numId w:val="4"/>
+        </w:numPr>
+        <w:rPr>
+          <w:sz w:val="28"/>
+          <w:szCs w:val="28"/>
+        </w:rPr>
+      </w:pPr>
+      <w:r>
+        <w:rPr>
+          <w:sz w:val="28"/>
+          <w:szCs w:val="28"/>
+        </w:rPr>
+        <w:t>Lasers</w:t>
+      </w:r>
+    </w:p>
+    <w:p>
+      <w:pPr>
+        <w:pStyle w:val="ListParagraph"/>
+        <w:numPr>
+          <w:ilvl w:val="1"/>
+          <w:numId w:val="4"/>
+        </w:numPr>
+        <w:rPr>
+          <w:rFonts w:hint="eastAsia"/>
+          <w:sz w:val="28"/>
+          <w:szCs w:val="28"/>
+        </w:rPr>
+      </w:pPr>
+      <w:r>
+        <w:rPr>
+          <w:sz w:val="28"/>
+          <w:szCs w:val="28"/>
+        </w:rPr>
+        <w:t>Muzzle Devices: Thread protector, comp, suppressor</w:t>
+      </w:r>
+    </w:p>
+    <w:p>
+      <w:pPr>
+        <w:pStyle w:val="ListParagraph"/>
+        <w:numPr>
+          <w:ilvl w:val="0"/>
+          <w:numId w:val="4"/>
+        </w:numPr>
+        <w:rPr>
+          <w:sz w:val="28"/>
+          <w:szCs w:val="28"/>
+        </w:rPr>
+      </w:pPr>
+      <w:r>
+        <w:rPr>
+          <w:sz w:val="28"/>
+          <w:szCs w:val="28"/>
+        </w:rPr>
+        <w:t>Shotgun</w:t>
+      </w:r>
+    </w:p>
+    <w:p>
+      <w:pPr>
+        <w:pStyle w:val="ListParagraph"/>
+        <w:numPr>
+          <w:ilvl w:val="1"/>
+          <w:numId w:val="4"/>
+        </w:numPr>
+        <w:rPr>
+          <w:sz w:val="28"/>
+          <w:szCs w:val="28"/>
+        </w:rPr>
+      </w:pPr>
+      <w:r>
+        <w:rPr>
+          <w:sz w:val="28"/>
+          <w:szCs w:val="28"/>
+        </w:rPr>
+        <w:t xml:space="preserve">Pump or auto? </w:t>
+      </w:r>
+      <w:r>
+        <w:rPr>
+          <w:rFonts w:hint="eastAsia"/>
+          <w:sz w:val="28"/>
+          <w:szCs w:val="28"/>
+        </w:rPr>
+        <w:t>D</w:t>
+      </w:r>
+      <w:r>
+        <w:rPr>
+          <w:sz w:val="28"/>
+          <w:szCs w:val="28"/>
+        </w:rPr>
+        <w:t>etachable magazine?</w:t>
+      </w:r>
+    </w:p>
+    <w:p>
+      <w:pPr>
+        <w:pStyle w:val="ListParagraph"/>
+        <w:numPr>
+          <w:ilvl w:val="1"/>
+          <w:numId w:val="4"/>
+        </w:numPr>
+        <w:rPr>
+          <w:sz w:val="28"/>
+          <w:szCs w:val="28"/>
+        </w:rPr>
+      </w:pPr>
+      <w:r>
+        <w:rPr>
+          <w:sz w:val="28"/>
+          <w:szCs w:val="28"/>
+        </w:rPr>
+        <w:t xml:space="preserve">Optics: Irons, red dot, </w:t>
+      </w:r>
+      <w:proofErr w:type="spellStart"/>
+      <w:r>
+        <w:rPr>
+          <w:sz w:val="28"/>
+          <w:szCs w:val="28"/>
+        </w:rPr>
+        <w:t>EOTech</w:t>
+      </w:r>
+      <w:proofErr w:type="spellEnd"/>
+    </w:p>
+    <w:p>
+      <w:pPr>
+        <w:pStyle w:val="ListParagraph"/>
+        <w:numPr>
+          <w:ilvl w:val="1"/>
+          <w:numId w:val="4"/>
+        </w:numPr>
+        <w:rPr>
+          <w:sz w:val="28"/>
+          <w:szCs w:val="28"/>
+        </w:rPr>
+      </w:pPr>
+      <w:r>
+        <w:rPr>
+          <w:sz w:val="28"/>
+          <w:szCs w:val="28"/>
+        </w:rPr>
+        <w:t>Grips</w:t>
+      </w:r>
+    </w:p>
+    <w:p>
+      <w:pPr>
+        <w:pStyle w:val="ListParagraph"/>
+        <w:numPr>
+          <w:ilvl w:val="1"/>
+          <w:numId w:val="4"/>
+        </w:numPr>
+        <w:rPr>
+          <w:sz w:val="28"/>
+          <w:szCs w:val="28"/>
+        </w:rPr>
+      </w:pPr>
+      <w:r>
+        <w:rPr>
+          <w:sz w:val="28"/>
+          <w:szCs w:val="28"/>
+        </w:rPr>
+        <w:t>Lights</w:t>
+      </w:r>
+    </w:p>
+    <w:p>
+      <w:pPr>
+        <w:pStyle w:val="ListParagraph"/>
+        <w:numPr>
+          <w:ilvl w:val="1"/>
+          <w:numId w:val="4"/>
+        </w:numPr>
+        <w:rPr>
+          <w:sz w:val="28"/>
+          <w:szCs w:val="28"/>
+        </w:rPr>
+      </w:pPr>
+      <w:r>
+        <w:rPr>
+          <w:sz w:val="28"/>
+          <w:szCs w:val="28"/>
+        </w:rPr>
+        <w:t>Lasers</w:t>
+      </w:r>
+    </w:p>
+    <w:p>
+      <w:pPr>
+        <w:pStyle w:val="ListParagraph"/>
+        <w:numPr>
+          <w:ilvl w:val="1"/>
+          <w:numId w:val="4"/>
+        </w:numPr>
+        <w:rPr>
+          <w:sz w:val="28"/>
+          <w:szCs w:val="28"/>
+        </w:rPr>
+      </w:pPr>
+      <w:r>
+        <w:rPr>
+          <w:sz w:val="28"/>
+          <w:szCs w:val="28"/>
+        </w:rPr>
+        <w:t>Magazine: 5, 10, 25 if box-fed</w:t>
+      </w:r>
+    </w:p>
+    <w:p>
+      <w:pPr>
+        <w:pStyle w:val="ListParagraph"/>
+        <w:numPr>
+          <w:ilvl w:val="1"/>
+          <w:numId w:val="4"/>
+        </w:numPr>
+        <w:rPr>
+          <w:rFonts w:hint="eastAsia"/>
+          <w:sz w:val="28"/>
+          <w:szCs w:val="28"/>
+        </w:rPr>
+      </w:pPr>
+      <w:r>
+        <w:rPr>
+          <w:sz w:val="28"/>
+          <w:szCs w:val="28"/>
+        </w:rPr>
+        <w:t>Ammo type: Buck, bird, slug, dragon’s breath</w:t>
       </w:r>
     </w:p>
     <w:sectPr>
@@ -692,6 +1758,119 @@
     </w:lvl>
   </w:abstractNum>
   <w:abstractNum w:abstractNumId="1" w15:restartNumberingAfterBreak="0">
+    <w:nsid w:val="4DD24759"/>
+    <w:multiLevelType w:val="hybridMultilevel"/>
+    <w:tmpl w:val="AA842F28"/>
+    <w:lvl w:ilvl="0" w:tplc="04090001">
+      <w:start w:val="1"/>
+      <w:numFmt w:val="bullet"/>
+      <w:lvlText w:val=""/>
+      <w:lvlJc w:val="left"/>
+      <w:pPr>
+        <w:ind w:left="720" w:hanging="360"/>
+      </w:pPr>
+      <w:rPr>
+        <w:rFonts w:ascii="Symbol" w:hAnsi="Symbol" w:hint="default"/>
+      </w:rPr>
+    </w:lvl>
+    <w:lvl w:ilvl="1" w:tplc="04090003">
+      <w:start w:val="1"/>
+      <w:numFmt w:val="bullet"/>
+      <w:lvlText w:val="o"/>
+      <w:lvlJc w:val="left"/>
+      <w:pPr>
+        <w:ind w:left="1440" w:hanging="360"/>
+      </w:pPr>
+      <w:rPr>
+        <w:rFonts w:ascii="Courier New" w:hAnsi="Courier New" w:cs="Courier New" w:hint="default"/>
+      </w:rPr>
+    </w:lvl>
+    <w:lvl w:ilvl="2" w:tplc="04090005">
+      <w:start w:val="1"/>
+      <w:numFmt w:val="bullet"/>
+      <w:lvlText w:val=""/>
+      <w:lvlJc w:val="left"/>
+      <w:pPr>
+        <w:ind w:left="2160" w:hanging="360"/>
+      </w:pPr>
+      <w:rPr>
+        <w:rFonts w:ascii="Wingdings" w:hAnsi="Wingdings" w:hint="default"/>
+      </w:rPr>
+    </w:lvl>
+    <w:lvl w:ilvl="3" w:tplc="04090001" w:tentative="1">
+      <w:start w:val="1"/>
+      <w:numFmt w:val="bullet"/>
+      <w:lvlText w:val=""/>
+      <w:lvlJc w:val="left"/>
+      <w:pPr>
+        <w:ind w:left="2880" w:hanging="360"/>
+      </w:pPr>
+      <w:rPr>
+        <w:rFonts w:ascii="Symbol" w:hAnsi="Symbol" w:hint="default"/>
+      </w:rPr>
+    </w:lvl>
+    <w:lvl w:ilvl="4" w:tplc="04090003" w:tentative="1">
+      <w:start w:val="1"/>
+      <w:numFmt w:val="bullet"/>
+      <w:lvlText w:val="o"/>
+      <w:lvlJc w:val="left"/>
+      <w:pPr>
+        <w:ind w:left="3600" w:hanging="360"/>
+      </w:pPr>
+      <w:rPr>
+        <w:rFonts w:ascii="Courier New" w:hAnsi="Courier New" w:cs="Courier New" w:hint="default"/>
+      </w:rPr>
+    </w:lvl>
+    <w:lvl w:ilvl="5" w:tplc="04090005" w:tentative="1">
+      <w:start w:val="1"/>
+      <w:numFmt w:val="bullet"/>
+      <w:lvlText w:val=""/>
+      <w:lvlJc w:val="left"/>
+      <w:pPr>
+        <w:ind w:left="4320" w:hanging="360"/>
+      </w:pPr>
+      <w:rPr>
+        <w:rFonts w:ascii="Wingdings" w:hAnsi="Wingdings" w:hint="default"/>
+      </w:rPr>
+    </w:lvl>
+    <w:lvl w:ilvl="6" w:tplc="04090001" w:tentative="1">
+      <w:start w:val="1"/>
+      <w:numFmt w:val="bullet"/>
+      <w:lvlText w:val=""/>
+      <w:lvlJc w:val="left"/>
+      <w:pPr>
+        <w:ind w:left="5040" w:hanging="360"/>
+      </w:pPr>
+      <w:rPr>
+        <w:rFonts w:ascii="Symbol" w:hAnsi="Symbol" w:hint="default"/>
+      </w:rPr>
+    </w:lvl>
+    <w:lvl w:ilvl="7" w:tplc="04090003" w:tentative="1">
+      <w:start w:val="1"/>
+      <w:numFmt w:val="bullet"/>
+      <w:lvlText w:val="o"/>
+      <w:lvlJc w:val="left"/>
+      <w:pPr>
+        <w:ind w:left="5760" w:hanging="360"/>
+      </w:pPr>
+      <w:rPr>
+        <w:rFonts w:ascii="Courier New" w:hAnsi="Courier New" w:cs="Courier New" w:hint="default"/>
+      </w:rPr>
+    </w:lvl>
+    <w:lvl w:ilvl="8" w:tplc="04090005" w:tentative="1">
+      <w:start w:val="1"/>
+      <w:numFmt w:val="bullet"/>
+      <w:lvlText w:val=""/>
+      <w:lvlJc w:val="left"/>
+      <w:pPr>
+        <w:ind w:left="6480" w:hanging="360"/>
+      </w:pPr>
+      <w:rPr>
+        <w:rFonts w:ascii="Wingdings" w:hAnsi="Wingdings" w:hint="default"/>
+      </w:rPr>
+    </w:lvl>
+  </w:abstractNum>
+  <w:abstractNum w:abstractNumId="2" w15:restartNumberingAfterBreak="0">
     <w:nsid w:val="5AD262F8"/>
     <w:multiLevelType w:val="multilevel"/>
     <w:tmpl w:val="25EC4696"/>
@@ -831,7 +2010,7 @@
       </w:rPr>
     </w:lvl>
   </w:abstractNum>
-  <w:abstractNum w:abstractNumId="2" w15:restartNumberingAfterBreak="0">
+  <w:abstractNum w:abstractNumId="3" w15:restartNumberingAfterBreak="0">
     <w:nsid w:val="67114EAA"/>
     <w:multiLevelType w:val="multilevel"/>
     <w:tmpl w:val="391AE5AA"/>
@@ -972,13 +2151,16 @@
     </w:lvl>
   </w:abstractNum>
   <w:num w:numId="1" w16cid:durableId="1301350685">
-    <w:abstractNumId w:val="1"/>
+    <w:abstractNumId w:val="2"/>
   </w:num>
   <w:num w:numId="2" w16cid:durableId="1247881140">
-    <w:abstractNumId w:val="2"/>
+    <w:abstractNumId w:val="3"/>
   </w:num>
   <w:num w:numId="3" w16cid:durableId="1291477871">
     <w:abstractNumId w:val="0"/>
+  </w:num>
+  <w:num w:numId="4" w16cid:durableId="267584126">
+    <w:abstractNumId w:val="1"/>
   </w:num>
 </w:numbering>
 </file>
@@ -1463,8 +2645,20 @@
     <w:pPr>
       <w:suppressLineNumbers/>
     </w:pPr>
+  </w:style>
+  <w:style w:type="paragraph" w:styleId="ListParagraph">
+    <w:name w:val="List Paragraph"/>
+    <w:basedOn w:val="Normal"/>
+    <w:uiPriority w:val="34"/>
+    <w:qFormat/>
+    <w:rsid w:val="000B6730"/>
+    <w:pPr>
+      <w:ind w:left="720"/>
+      <w:contextualSpacing/>
+    </w:pPr>
     <w:rPr>
-      <w:lang/>
+      <w:rFonts w:cs="Mangal"/>
+      <w:szCs w:val="21"/>
     </w:rPr>
   </w:style>
 </w:styles>

</xml_diff>